<commit_message>
# Пт 22 мар 2024 15:13:35 MSK
</commit_message>
<xml_diff>
--- a/myself.docx
+++ b/myself.docx
@@ -267,6 +267,223 @@
       <w:pPr>
         <w:rPr/>
       </w:pPr>
+      <w:r>
+        <w:rPr>
+          <w:rtl w:val="0"/>
+        </w:rPr>
+      </w:r>
+    </w:p>
+    <w:p>
+      <w:pPr>
+        <w:rPr/>
+      </w:pPr>
+      <w:r>
+        <w:rPr>
+          <w:rtl w:val="0"/>
+        </w:rPr>
+        <w:t xml:space="preserve">Под конвоем - голосовали</w:t>
+      </w:r>
+    </w:p>
+    <w:p>
+      <w:pPr>
+        <w:rPr/>
+      </w:pPr>
+      <w:r>
+        <w:rPr>
+          <w:rtl w:val="0"/>
+        </w:rPr>
+        <w:t xml:space="preserve">И я тоже - голосовал</w:t>
+      </w:r>
+    </w:p>
+    <w:p>
+      <w:pPr>
+        <w:rPr/>
+      </w:pPr>
+      <w:r>
+        <w:rPr>
+          <w:rtl w:val="0"/>
+        </w:rPr>
+        <w:t xml:space="preserve">В никуда голоса - отдавали</w:t>
+      </w:r>
+    </w:p>
+    <w:p>
+      <w:pPr>
+        <w:rPr/>
+      </w:pPr>
+      <w:r>
+        <w:rPr>
+          <w:rtl w:val="0"/>
+        </w:rPr>
+        <w:t xml:space="preserve">И я тоже свой голос отдал</w:t>
+      </w:r>
+    </w:p>
+    <w:p>
+      <w:pPr>
+        <w:rPr/>
+      </w:pPr>
+      <w:r>
+        <w:rPr>
+          <w:rtl w:val="0"/>
+        </w:rPr>
+        <w:t xml:space="preserve">И теперь вот стою безголосый</w:t>
+      </w:r>
+    </w:p>
+    <w:p>
+      <w:pPr>
+        <w:rPr/>
+      </w:pPr>
+      <w:r>
+        <w:rPr>
+          <w:rtl w:val="0"/>
+        </w:rPr>
+        <w:t xml:space="preserve">На весенне-осеннем ветру</w:t>
+      </w:r>
+    </w:p>
+    <w:p>
+      <w:pPr>
+        <w:rPr/>
+      </w:pPr>
+      <w:r>
+        <w:rPr>
+          <w:rtl w:val="0"/>
+        </w:rPr>
+        <w:t xml:space="preserve">Растащили весь март на полоски</w:t>
+      </w:r>
+    </w:p>
+    <w:p>
+      <w:pPr>
+        <w:rPr/>
+      </w:pPr>
+      <w:r>
+        <w:rPr>
+          <w:rtl w:val="0"/>
+        </w:rPr>
+        <w:t xml:space="preserve">И на красной полоске живу</w:t>
+      </w:r>
+    </w:p>
+    <w:p>
+      <w:pPr>
+        <w:rPr/>
+      </w:pPr>
+      <w:r>
+        <w:rPr>
+          <w:rtl w:val="0"/>
+        </w:rPr>
+        <w:t xml:space="preserve">Как бы мир - но солдатская форма</w:t>
+      </w:r>
+    </w:p>
+    <w:p>
+      <w:pPr>
+        <w:rPr/>
+      </w:pPr>
+      <w:r>
+        <w:rPr>
+          <w:rtl w:val="0"/>
+        </w:rPr>
+        <w:t xml:space="preserve">На вокзалах мелькает кругом</w:t>
+      </w:r>
+    </w:p>
+    <w:p>
+      <w:pPr>
+        <w:rPr/>
+      </w:pPr>
+      <w:r>
+        <w:rPr>
+          <w:rtl w:val="0"/>
+        </w:rPr>
+        <w:t xml:space="preserve">Как бы вместе - но порознь деньги</w:t>
+      </w:r>
+    </w:p>
+    <w:p>
+      <w:pPr>
+        <w:rPr/>
+      </w:pPr>
+      <w:r>
+        <w:rPr>
+          <w:rtl w:val="0"/>
+        </w:rPr>
+        <w:t xml:space="preserve">Ведь воров, не зовем мы в свой дом</w:t>
+      </w:r>
+    </w:p>
+    <w:p>
+      <w:pPr>
+        <w:rPr/>
+      </w:pPr>
+      <w:r>
+        <w:rPr>
+          <w:rtl w:val="0"/>
+        </w:rPr>
+        <w:t xml:space="preserve">И все тише, тревожней и строже</w:t>
+      </w:r>
+    </w:p>
+    <w:p>
+      <w:pPr>
+        <w:rPr/>
+      </w:pPr>
+      <w:r>
+        <w:rPr>
+          <w:rtl w:val="0"/>
+        </w:rPr>
+        <w:t xml:space="preserve">Тех кто жизнь отдает - голоса</w:t>
+      </w:r>
+    </w:p>
+    <w:p>
+      <w:pPr>
+        <w:rPr/>
+      </w:pPr>
+      <w:r>
+        <w:rPr>
+          <w:rtl w:val="0"/>
+        </w:rPr>
+        <w:t xml:space="preserve">И точилом звенит пропаганда</w:t>
+      </w:r>
+    </w:p>
+    <w:p>
+      <w:pPr>
+        <w:rPr/>
+      </w:pPr>
+      <w:r>
+        <w:rPr>
+          <w:rtl w:val="0"/>
+        </w:rPr>
+        <w:t xml:space="preserve">И острее у смерти коса...</w:t>
+      </w:r>
+    </w:p>
+    <w:p>
+      <w:pPr>
+        <w:rPr/>
+      </w:pPr>
+      <w:r>
+        <w:rPr>
+          <w:rtl w:val="0"/>
+        </w:rPr>
+      </w:r>
+    </w:p>
+    <w:p>
+      <w:pPr>
+        <w:rPr>
+          <w:sz w:val="16"/>
+          <w:szCs w:val="16"/>
+        </w:rPr>
+      </w:pPr>
+      <w:r>
+        <w:rPr>
+          <w:sz w:val="16"/>
+          <w:szCs w:val="16"/>
+          <w:rtl w:val="0"/>
+        </w:rPr>
+        <w:t xml:space="preserve">22 Mar 2024 </w:t>
+      </w:r>
+    </w:p>
+    <w:p>
+      <w:pPr>
+        <w:rPr/>
+      </w:pPr>
+      <w:r>
+        <w:pict>
+          <v:rect style="width:0.0pt;height:1.5pt" o:hr="t" o:hrstd="t" o:hralign="center" fillcolor="#A0A0A0" stroked="f"/>
+        </w:pict>
+      </w:r>
       <w:r>
         <w:rPr>
           <w:rtl w:val="0"/>

</xml_diff>